<commit_message>
junit stuff that i need, wouldnt add it but it wont let me push without it.
</commit_message>
<xml_diff>
--- a/Team8_PA1.docx
+++ b/Team8_PA1.docx
@@ -111,7 +111,91 @@
           <w:rFonts w:eastAsiaTheme="minorHAnsi"/>
           <w:color w:val="000000" w:themeColor="text1"/>
         </w:rPr>
-        <w:t xml:space="preserve">This project had us implement a debris analysis system that simulates the function of space agency control center. It reads a csv file that contains the debris and satellites, and allows different users such as Scientist, Space Agency Rep, Policy maker, and Administrator. This also allows the Scientist to perform the following tasks, perform space-tracking tasks such as filtering objects, assessing orbit status, calculating orbital risk, and generating debris density reports. </w:t>
+        <w:t xml:space="preserve">This project had us implement a debris analysis system that simulates the function of </w:t>
+      </w:r>
+      <w:r>
+        <w:rPr>
+          <w:rFonts w:eastAsiaTheme="minorHAnsi"/>
+          <w:color w:val="000000" w:themeColor="text1"/>
+        </w:rPr>
+        <w:t xml:space="preserve">a </w:t>
+      </w:r>
+      <w:r>
+        <w:rPr>
+          <w:rFonts w:eastAsiaTheme="minorHAnsi"/>
+          <w:color w:val="000000" w:themeColor="text1"/>
+        </w:rPr>
+        <w:t xml:space="preserve">space agency control center. It reads a </w:t>
+      </w:r>
+      <w:r>
+        <w:rPr>
+          <w:rFonts w:eastAsiaTheme="minorHAnsi"/>
+          <w:color w:val="000000" w:themeColor="text1"/>
+        </w:rPr>
+        <w:t>CSV</w:t>
+      </w:r>
+      <w:r>
+        <w:rPr>
+          <w:rFonts w:eastAsiaTheme="minorHAnsi"/>
+          <w:color w:val="000000" w:themeColor="text1"/>
+        </w:rPr>
+        <w:t xml:space="preserve"> file that contains the debris and satellites, and allows different users such as </w:t>
+      </w:r>
+      <w:r>
+        <w:rPr>
+          <w:rFonts w:eastAsiaTheme="minorHAnsi"/>
+          <w:color w:val="000000" w:themeColor="text1"/>
+        </w:rPr>
+        <w:t>scientists</w:t>
+      </w:r>
+      <w:r>
+        <w:rPr>
+          <w:rFonts w:eastAsiaTheme="minorHAnsi"/>
+          <w:color w:val="000000" w:themeColor="text1"/>
+        </w:rPr>
+        <w:t xml:space="preserve">, Space Agency </w:t>
+      </w:r>
+      <w:r>
+        <w:rPr>
+          <w:rFonts w:eastAsiaTheme="minorHAnsi"/>
+          <w:color w:val="000000" w:themeColor="text1"/>
+        </w:rPr>
+        <w:t>representatives</w:t>
+      </w:r>
+      <w:r>
+        <w:rPr>
+          <w:rFonts w:eastAsiaTheme="minorHAnsi"/>
+          <w:color w:val="000000" w:themeColor="text1"/>
+        </w:rPr>
+        <w:t xml:space="preserve">, </w:t>
+      </w:r>
+      <w:r>
+        <w:rPr>
+          <w:rFonts w:eastAsiaTheme="minorHAnsi"/>
+          <w:color w:val="000000" w:themeColor="text1"/>
+        </w:rPr>
+        <w:t>policymakers</w:t>
+      </w:r>
+      <w:r>
+        <w:rPr>
+          <w:rFonts w:eastAsiaTheme="minorHAnsi"/>
+          <w:color w:val="000000" w:themeColor="text1"/>
+        </w:rPr>
+        <w:t xml:space="preserve">, and </w:t>
+      </w:r>
+      <w:r>
+        <w:rPr>
+          <w:rFonts w:eastAsiaTheme="minorHAnsi"/>
+          <w:color w:val="000000" w:themeColor="text1"/>
+        </w:rPr>
+        <w:t xml:space="preserve">the </w:t>
+      </w:r>
+      <w:r>
+        <w:rPr>
+          <w:rFonts w:eastAsiaTheme="minorHAnsi"/>
+          <w:color w:val="000000" w:themeColor="text1"/>
+        </w:rPr>
+        <w:t xml:space="preserve">Administrator. This also allows the Scientist to perform the following tasks, perform space-tracking tasks such as filtering objects, assessing orbit status, calculating orbital risk, and generating debris density reports. </w:t>
       </w:r>
     </w:p>
     <w:p>
@@ -134,7 +218,35 @@
           <w:rFonts w:eastAsiaTheme="minorHAnsi"/>
           <w:color w:val="000000" w:themeColor="text1"/>
         </w:rPr>
-        <w:t xml:space="preserve">To perform this assignment, we first created a rough draft of the UML Diagram, and Level 2 UML use case diagram. For the UML Diagram we decided to use the following classes, Debris, </w:t>
+        <w:t>To perform this assignment, we first created a rough draft of the UML Diagram and Level 2 UML use case diagram. For the UML Diagram</w:t>
+      </w:r>
+      <w:r>
+        <w:rPr>
+          <w:rFonts w:eastAsiaTheme="minorHAnsi"/>
+          <w:color w:val="000000" w:themeColor="text1"/>
+        </w:rPr>
+        <w:t>,</w:t>
+      </w:r>
+      <w:r>
+        <w:rPr>
+          <w:rFonts w:eastAsiaTheme="minorHAnsi"/>
+          <w:color w:val="000000" w:themeColor="text1"/>
+        </w:rPr>
+        <w:t xml:space="preserve"> we decided to use the following classes</w:t>
+      </w:r>
+      <w:r>
+        <w:rPr>
+          <w:rFonts w:eastAsiaTheme="minorHAnsi"/>
+          <w:color w:val="000000" w:themeColor="text1"/>
+        </w:rPr>
+        <w:t>:</w:t>
+      </w:r>
+      <w:r>
+        <w:rPr>
+          <w:rFonts w:eastAsiaTheme="minorHAnsi"/>
+          <w:color w:val="000000" w:themeColor="text1"/>
+        </w:rPr>
+        <w:t xml:space="preserve"> Debris, </w:t>
       </w:r>
       <w:proofErr w:type="spellStart"/>
       <w:r>
@@ -182,23 +294,133 @@
           <w:rFonts w:eastAsiaTheme="minorHAnsi"/>
           <w:color w:val="000000" w:themeColor="text1"/>
         </w:rPr>
-        <w:t xml:space="preserve">, Satellite, SpaceObject, UI (Mission Control), and </w:t>
-      </w:r>
-      <w:proofErr w:type="spellStart"/>
-      <w:r>
-        <w:rPr>
-          <w:rFonts w:eastAsiaTheme="minorHAnsi"/>
-          <w:color w:val="000000" w:themeColor="text1"/>
-        </w:rPr>
-        <w:t>Unkown</w:t>
-      </w:r>
-      <w:proofErr w:type="spellEnd"/>
-      <w:r>
-        <w:rPr>
-          <w:rFonts w:eastAsiaTheme="minorHAnsi"/>
-          <w:color w:val="000000" w:themeColor="text1"/>
-        </w:rPr>
-        <w:t xml:space="preserve">. This allowed use to break down the problem to smaller more manageable tasks. With the Use case Diagram we created, it allowed us to see a high-level overview of how the program can function. We also used inheritance and encapsulation to ensure that we can properly strengthen our program to run with minimal errors, this allowed us to further breakdown the problem to be </w:t>
+        <w:t>, Satellite, SpaceObject, UI (Mission Control), and Unk</w:t>
+      </w:r>
+      <w:r>
+        <w:rPr>
+          <w:rFonts w:eastAsiaTheme="minorHAnsi"/>
+          <w:color w:val="000000" w:themeColor="text1"/>
+        </w:rPr>
+        <w:t>n</w:t>
+      </w:r>
+      <w:r>
+        <w:rPr>
+          <w:rFonts w:eastAsiaTheme="minorHAnsi"/>
+          <w:color w:val="000000" w:themeColor="text1"/>
+        </w:rPr>
+        <w:t xml:space="preserve">own. This allowed us to break down the problem </w:t>
+      </w:r>
+      <w:r>
+        <w:rPr>
+          <w:rFonts w:eastAsiaTheme="minorHAnsi"/>
+          <w:color w:val="000000" w:themeColor="text1"/>
+        </w:rPr>
+        <w:t>in</w:t>
+      </w:r>
+      <w:r>
+        <w:rPr>
+          <w:rFonts w:eastAsiaTheme="minorHAnsi"/>
+          <w:color w:val="000000" w:themeColor="text1"/>
+        </w:rPr>
+        <w:t>to smaller</w:t>
+      </w:r>
+      <w:r>
+        <w:rPr>
+          <w:rFonts w:eastAsiaTheme="minorHAnsi"/>
+          <w:color w:val="000000" w:themeColor="text1"/>
+        </w:rPr>
+        <w:t>,</w:t>
+      </w:r>
+      <w:r>
+        <w:rPr>
+          <w:rFonts w:eastAsiaTheme="minorHAnsi"/>
+          <w:color w:val="000000" w:themeColor="text1"/>
+        </w:rPr>
+        <w:t xml:space="preserve"> more manageable tasks. </w:t>
+      </w:r>
+      <w:r>
+        <w:rPr>
+          <w:rFonts w:eastAsiaTheme="minorHAnsi"/>
+          <w:color w:val="000000" w:themeColor="text1"/>
+        </w:rPr>
+        <w:t>T</w:t>
+      </w:r>
+      <w:r>
+        <w:rPr>
+          <w:rFonts w:eastAsiaTheme="minorHAnsi"/>
+          <w:color w:val="000000" w:themeColor="text1"/>
+        </w:rPr>
+        <w:t xml:space="preserve">he Use </w:t>
+      </w:r>
+      <w:r>
+        <w:rPr>
+          <w:rFonts w:eastAsiaTheme="minorHAnsi"/>
+          <w:color w:val="000000" w:themeColor="text1"/>
+        </w:rPr>
+        <w:t>C</w:t>
+      </w:r>
+      <w:r>
+        <w:rPr>
+          <w:rFonts w:eastAsiaTheme="minorHAnsi"/>
+          <w:color w:val="000000" w:themeColor="text1"/>
+        </w:rPr>
+        <w:t xml:space="preserve">ase Diagram we created </w:t>
+      </w:r>
+      <w:r>
+        <w:rPr>
+          <w:rFonts w:eastAsiaTheme="minorHAnsi"/>
+          <w:color w:val="000000" w:themeColor="text1"/>
+        </w:rPr>
+        <w:t>gave us</w:t>
+      </w:r>
+      <w:r>
+        <w:rPr>
+          <w:rFonts w:eastAsiaTheme="minorHAnsi"/>
+          <w:color w:val="000000" w:themeColor="text1"/>
+        </w:rPr>
+        <w:t xml:space="preserve"> a high-level overview of how the program can function. We also used inheritance and encapsulation to ensure that we can properly strengthen our program to run with minimal errors</w:t>
+      </w:r>
+      <w:r>
+        <w:rPr>
+          <w:rFonts w:eastAsiaTheme="minorHAnsi"/>
+          <w:color w:val="000000" w:themeColor="text1"/>
+        </w:rPr>
+        <w:t>.</w:t>
+      </w:r>
+      <w:r>
+        <w:rPr>
+          <w:rFonts w:eastAsiaTheme="minorHAnsi"/>
+          <w:color w:val="000000" w:themeColor="text1"/>
+        </w:rPr>
+        <w:t xml:space="preserve"> </w:t>
+      </w:r>
+      <w:r>
+        <w:rPr>
+          <w:rFonts w:eastAsiaTheme="minorHAnsi"/>
+          <w:color w:val="000000" w:themeColor="text1"/>
+        </w:rPr>
+        <w:t>T</w:t>
+      </w:r>
+      <w:r>
+        <w:rPr>
+          <w:rFonts w:eastAsiaTheme="minorHAnsi"/>
+          <w:color w:val="000000" w:themeColor="text1"/>
+        </w:rPr>
+        <w:t>his allowed us to further break</w:t>
+      </w:r>
+      <w:r>
+        <w:rPr>
+          <w:rFonts w:eastAsiaTheme="minorHAnsi"/>
+          <w:color w:val="000000" w:themeColor="text1"/>
+        </w:rPr>
+        <w:t xml:space="preserve"> </w:t>
+      </w:r>
+      <w:r>
+        <w:rPr>
+          <w:rFonts w:eastAsiaTheme="minorHAnsi"/>
+          <w:color w:val="000000" w:themeColor="text1"/>
+        </w:rPr>
+        <w:t xml:space="preserve">down the problem to be </w:t>
       </w:r>
       <w:r>
         <w:rPr>
@@ -281,15 +503,13 @@
         </w:rPr>
         <w:t xml:space="preserve"> and have it translated into the function of the program, we also learned how UML diagrams have allowed us to break down a problem to be smaller and allow us to transform a high-level overview problem to a </w:t>
       </w:r>
-      <w:proofErr w:type="gramStart"/>
-      <w:r>
-        <w:rPr>
-          <w:rFonts w:eastAsiaTheme="minorHAnsi"/>
-          <w:color w:val="000000" w:themeColor="text1"/>
-        </w:rPr>
-        <w:t>low level</w:t>
-      </w:r>
-      <w:proofErr w:type="gramEnd"/>
+      <w:r>
+        <w:rPr>
+          <w:rFonts w:eastAsiaTheme="minorHAnsi"/>
+          <w:color w:val="000000" w:themeColor="text1"/>
+        </w:rPr>
+        <w:t>low-level</w:t>
+      </w:r>
       <w:r>
         <w:rPr>
           <w:rFonts w:eastAsiaTheme="minorHAnsi"/>
@@ -297,13 +517,69 @@
         </w:rPr>
         <w:t xml:space="preserve"> overview of the </w:t>
       </w:r>
+      <w:r>
+        <w:rPr>
+          <w:rFonts w:eastAsiaTheme="minorHAnsi"/>
+          <w:color w:val="000000" w:themeColor="text1"/>
+        </w:rPr>
+        <w:t>problem</w:t>
+      </w:r>
+      <w:r>
+        <w:rPr>
+          <w:rFonts w:eastAsiaTheme="minorHAnsi"/>
+          <w:color w:val="000000" w:themeColor="text1"/>
+        </w:rPr>
+        <w:t>. Some classes</w:t>
+      </w:r>
+      <w:r>
+        <w:rPr>
+          <w:rFonts w:eastAsiaTheme="minorHAnsi"/>
+          <w:color w:val="000000" w:themeColor="text1"/>
+        </w:rPr>
+        <w:t xml:space="preserve"> could have been one space object and not creat</w:t>
+      </w:r>
+      <w:r>
+        <w:rPr>
+          <w:rFonts w:eastAsiaTheme="minorHAnsi"/>
+          <w:color w:val="000000" w:themeColor="text1"/>
+        </w:rPr>
+        <w:t>ed</w:t>
+      </w:r>
+      <w:r>
+        <w:rPr>
+          <w:rFonts w:eastAsiaTheme="minorHAnsi"/>
+          <w:color w:val="000000" w:themeColor="text1"/>
+        </w:rPr>
+        <w:t xml:space="preserve"> a lot of different class files for them</w:t>
+      </w:r>
+      <w:r>
+        <w:rPr>
+          <w:rFonts w:eastAsiaTheme="minorHAnsi"/>
+          <w:color w:val="000000" w:themeColor="text1"/>
+        </w:rPr>
+        <w:t xml:space="preserve">, such as </w:t>
+      </w:r>
+      <w:r>
+        <w:rPr>
+          <w:rFonts w:eastAsiaTheme="minorHAnsi"/>
+          <w:color w:val="000000" w:themeColor="text1"/>
+        </w:rPr>
+        <w:t>Unknown</w:t>
+      </w:r>
+      <w:r>
+        <w:rPr>
+          <w:rFonts w:eastAsiaTheme="minorHAnsi"/>
+          <w:color w:val="000000" w:themeColor="text1"/>
+        </w:rPr>
+        <w:t xml:space="preserve">, Satellite, </w:t>
+      </w:r>
       <w:proofErr w:type="spellStart"/>
       <w:r>
         <w:rPr>
           <w:rFonts w:eastAsiaTheme="minorHAnsi"/>
           <w:color w:val="000000" w:themeColor="text1"/>
         </w:rPr>
-        <w:t>proble</w:t>
+        <w:t>Rocketbody</w:t>
       </w:r>
       <w:proofErr w:type="spellEnd"/>
       <w:r>
@@ -311,50 +587,6 @@
           <w:rFonts w:eastAsiaTheme="minorHAnsi"/>
           <w:color w:val="000000" w:themeColor="text1"/>
         </w:rPr>
-        <w:t>. Some classes</w:t>
-      </w:r>
-      <w:r>
-        <w:rPr>
-          <w:rFonts w:eastAsiaTheme="minorHAnsi"/>
-          <w:color w:val="000000" w:themeColor="text1"/>
-        </w:rPr>
-        <w:t xml:space="preserve"> could have been one space object and not creating a lot of different class files for them</w:t>
-      </w:r>
-      <w:r>
-        <w:rPr>
-          <w:rFonts w:eastAsiaTheme="minorHAnsi"/>
-          <w:color w:val="000000" w:themeColor="text1"/>
-        </w:rPr>
-        <w:t xml:space="preserve">, such as </w:t>
-      </w:r>
-      <w:r>
-        <w:rPr>
-          <w:rFonts w:eastAsiaTheme="minorHAnsi"/>
-          <w:color w:val="000000" w:themeColor="text1"/>
-        </w:rPr>
-        <w:t>Unknown</w:t>
-      </w:r>
-      <w:r>
-        <w:rPr>
-          <w:rFonts w:eastAsiaTheme="minorHAnsi"/>
-          <w:color w:val="000000" w:themeColor="text1"/>
-        </w:rPr>
-        <w:t xml:space="preserve">, Satellite, </w:t>
-      </w:r>
-      <w:proofErr w:type="spellStart"/>
-      <w:r>
-        <w:rPr>
-          <w:rFonts w:eastAsiaTheme="minorHAnsi"/>
-          <w:color w:val="000000" w:themeColor="text1"/>
-        </w:rPr>
-        <w:t>Rocketbody</w:t>
-      </w:r>
-      <w:proofErr w:type="spellEnd"/>
-      <w:r>
-        <w:rPr>
-          <w:rFonts w:eastAsiaTheme="minorHAnsi"/>
-          <w:color w:val="000000" w:themeColor="text1"/>
-        </w:rPr>
         <w:t xml:space="preserve">, </w:t>
       </w:r>
       <w:r>
@@ -369,7 +601,21 @@
           <w:rFonts w:eastAsiaTheme="minorHAnsi"/>
           <w:color w:val="000000" w:themeColor="text1"/>
         </w:rPr>
-        <w:t>, these objects could have been set in SpaceObject</w:t>
+        <w:t xml:space="preserve"> </w:t>
+      </w:r>
+      <w:r>
+        <w:rPr>
+          <w:rFonts w:eastAsiaTheme="minorHAnsi"/>
+          <w:color w:val="000000" w:themeColor="text1"/>
+        </w:rPr>
+        <w:t>T</w:t>
+      </w:r>
+      <w:r>
+        <w:rPr>
+          <w:rFonts w:eastAsiaTheme="minorHAnsi"/>
+          <w:color w:val="000000" w:themeColor="text1"/>
+        </w:rPr>
+        <w:t>hese objects could have been set in SpaceObject</w:t>
       </w:r>
       <w:r>
         <w:rPr>
@@ -390,17 +636,29 @@
           <w:rFonts w:eastAsiaTheme="minorHAnsi"/>
           <w:color w:val="000000" w:themeColor="text1"/>
         </w:rPr>
-        <w:t xml:space="preserve">code and reduce the classes and points of failure. We assumed that the problem could have been a bit </w:t>
-      </w:r>
-      <w:proofErr w:type="spellStart"/>
-      <w:r>
-        <w:rPr>
-          <w:rFonts w:eastAsiaTheme="minorHAnsi"/>
-          <w:color w:val="000000" w:themeColor="text1"/>
-        </w:rPr>
-        <w:t>to</w:t>
-      </w:r>
-      <w:proofErr w:type="spellEnd"/>
+        <w:t>code and reduce</w:t>
+      </w:r>
+      <w:r>
+        <w:rPr>
+          <w:rFonts w:eastAsiaTheme="minorHAnsi"/>
+          <w:color w:val="000000" w:themeColor="text1"/>
+        </w:rPr>
+        <w:t>d</w:t>
+      </w:r>
+      <w:r>
+        <w:rPr>
+          <w:rFonts w:eastAsiaTheme="minorHAnsi"/>
+          <w:color w:val="000000" w:themeColor="text1"/>
+        </w:rPr>
+        <w:t xml:space="preserve"> the classes and points of failure. We assumed that the problem could have been a bit to</w:t>
+      </w:r>
+      <w:r>
+        <w:rPr>
+          <w:rFonts w:eastAsiaTheme="minorHAnsi"/>
+          <w:color w:val="000000" w:themeColor="text1"/>
+        </w:rPr>
+        <w:t>o</w:t>
+      </w:r>
       <w:r>
         <w:rPr>
           <w:rFonts w:eastAsiaTheme="minorHAnsi"/>
@@ -453,7 +711,49 @@
           <w:color w:val="000000" w:themeColor="text1"/>
         </w:rPr>
         <w:lastRenderedPageBreak/>
-        <w:t>I used ArrayList&lt;Debris&gt; to store and filter objects because the data set is moderately sized and sequential filtering was sufficient. Risk levels are calculated based on drift</w:t>
+        <w:t xml:space="preserve">I used </w:t>
+      </w:r>
+      <w:r>
+        <w:rPr>
+          <w:rFonts w:eastAsiaTheme="minorHAnsi"/>
+          <w:color w:val="000000" w:themeColor="text1"/>
+        </w:rPr>
+        <w:t>Map</w:t>
+      </w:r>
+      <w:r>
+        <w:rPr>
+          <w:rFonts w:eastAsiaTheme="minorHAnsi"/>
+          <w:color w:val="000000" w:themeColor="text1"/>
+        </w:rPr>
+        <w:t>&lt;</w:t>
+      </w:r>
+      <w:r>
+        <w:rPr>
+          <w:rFonts w:eastAsiaTheme="minorHAnsi"/>
+          <w:color w:val="000000" w:themeColor="text1"/>
+        </w:rPr>
+        <w:t>Integer, SpaceObject</w:t>
+      </w:r>
+      <w:r>
+        <w:rPr>
+          <w:rFonts w:eastAsiaTheme="minorHAnsi"/>
+          <w:color w:val="000000" w:themeColor="text1"/>
+        </w:rPr>
+        <w:t>&gt; to store and filter objects because the data set is moderately sized</w:t>
+      </w:r>
+      <w:r>
+        <w:rPr>
+          <w:rFonts w:eastAsiaTheme="minorHAnsi"/>
+          <w:color w:val="000000" w:themeColor="text1"/>
+        </w:rPr>
+        <w:t>,</w:t>
+      </w:r>
+      <w:r>
+        <w:rPr>
+          <w:rFonts w:eastAsiaTheme="minorHAnsi"/>
+          <w:color w:val="000000" w:themeColor="text1"/>
+        </w:rPr>
+        <w:t xml:space="preserve"> and sequential filtering was sufficient. Risk levels are calculated based on drift</w:t>
       </w:r>
       <w:r>
         <w:rPr>
@@ -467,14 +767,7 @@
           <w:rFonts w:eastAsiaTheme="minorHAnsi"/>
           <w:color w:val="000000" w:themeColor="text1"/>
         </w:rPr>
-        <w:t>difference between longitude and average longitude.</w:t>
-      </w:r>
-      <w:r>
-        <w:rPr>
-          <w:rFonts w:eastAsiaTheme="minorHAnsi"/>
-          <w:color w:val="000000" w:themeColor="text1"/>
-        </w:rPr>
-        <w:t xml:space="preserve"> </w:t>
+        <w:t xml:space="preserve">difference between longitude and average longitude. </w:t>
       </w:r>
       <w:r>
         <w:rPr>
@@ -677,7 +970,6 @@
         <w:t> </w:t>
       </w:r>
       <w:proofErr w:type="spellStart"/>
-      <w:proofErr w:type="gramStart"/>
       <w:r>
         <w:rPr>
           <w:rStyle w:val="HTMLCode"/>
@@ -697,18 +989,7 @@
           <w:sz w:val="24"/>
           <w:szCs w:val="24"/>
         </w:rPr>
-        <w:t>(</w:t>
-      </w:r>
-      <w:proofErr w:type="gramEnd"/>
-      <w:r>
-        <w:rPr>
-          <w:rStyle w:val="HTMLCode"/>
-          <w:rFonts w:ascii="Times New Roman" w:hAnsi="Times New Roman" w:cs="Times New Roman"/>
-          <w:color w:val="000000"/>
-          <w:sz w:val="24"/>
-          <w:szCs w:val="24"/>
-        </w:rPr>
-        <w:t>)</w:t>
+        <w:t>()</w:t>
       </w:r>
       <w:r>
         <w:rPr>
@@ -2372,6 +2653,7 @@
   <w:style w:type="character" w:default="1" w:styleId="DefaultParagraphFont">
     <w:name w:val="Default Paragraph Font"/>
     <w:uiPriority w:val="1"/>
+    <w:semiHidden/>
     <w:unhideWhenUsed/>
   </w:style>
   <w:style w:type="table" w:default="1" w:styleId="TableNormal">

</xml_diff>